<commit_message>
Creacio classe_led i classe_pulsador
Primera veriso de classe_led i classe_pulsador
</commit_message>
<xml_diff>
--- a/WEBGRAFIA.docx
+++ b/WEBGRAFIA.docx
@@ -21,6 +21,11 @@
       </w:r>
     </w:p>
     <w:p>
+      <w:pPr>
+        <w:rPr>
+          <w:rStyle w:val="Hipervnculo"/>
+        </w:rPr>
+      </w:pPr>
       <w:hyperlink r:id="rId4" w:history="1">
         <w:r>
           <w:rPr>
@@ -30,11 +35,78 @@
         </w:r>
       </w:hyperlink>
     </w:p>
-    <w:p/>
     <w:p>
+      <w:pPr>
+        <w:rPr>
+          <w:rStyle w:val="Hipervnculo"/>
+        </w:rPr>
+      </w:pPr>
+    </w:p>
+    <w:p>
+      <w:pPr>
+        <w:rPr>
+          <w:rStyle w:val="Hipervnculo"/>
+          <w:color w:val="auto"/>
+          <w:u w:val="none"/>
+        </w:rPr>
+      </w:pPr>
+      <w:r>
+        <w:rPr>
+          <w:rStyle w:val="Hipervnculo"/>
+          <w:color w:val="auto"/>
+          <w:u w:val="none"/>
+        </w:rPr>
+        <w:t xml:space="preserve">Video sobre la lectura simple de </w:t>
+      </w:r>
+      <w:r>
+        <w:rPr>
+          <w:rStyle w:val="Hipervnculo"/>
+          <w:color w:val="auto"/>
+          <w:u w:val="none"/>
+        </w:rPr>
+        <w:t xml:space="preserve">pulsadores con </w:t>
+      </w:r>
+      <w:proofErr w:type="spellStart"/>
+      <w:r>
+        <w:rPr>
+          <w:rStyle w:val="Hipervnculo"/>
+          <w:color w:val="auto"/>
+          <w:u w:val="none"/>
+        </w:rPr>
+        <w:t>Raspberry</w:t>
+      </w:r>
+      <w:proofErr w:type="spellEnd"/>
+      <w:r>
+        <w:rPr>
+          <w:rStyle w:val="Hipervnculo"/>
+          <w:color w:val="auto"/>
+          <w:u w:val="none"/>
+        </w:rPr>
+        <w:t xml:space="preserve"> Pi</w:t>
+      </w:r>
+      <w:r>
+        <w:rPr>
+          <w:rStyle w:val="Hipervnculo"/>
+          <w:color w:val="auto"/>
+          <w:u w:val="none"/>
+        </w:rPr>
+        <w:t>:</w:t>
+      </w:r>
       <w:bookmarkStart w:id="0" w:name="_GoBack"/>
       <w:bookmarkEnd w:id="0"/>
     </w:p>
+    <w:p>
+      <w:hyperlink r:id="rId5" w:history="1">
+        <w:r>
+          <w:rPr>
+            <w:rStyle w:val="Hipervnculo"/>
+          </w:rPr>
+          <w:t>https://www.youtube.com/watch?v=YbjDjoQtngM</w:t>
+        </w:r>
+      </w:hyperlink>
+    </w:p>
+    <w:p/>
+    <w:p/>
     <w:sectPr>
       <w:pgSz w:w="11906" w:h="16838"/>
       <w:pgMar w:top="1417" w:right="1701" w:bottom="1417" w:left="1701" w:header="708" w:footer="708" w:gutter="0"/>

</xml_diff>